<commit_message>
Add first simulation study
</commit_message>
<xml_diff>
--- a/thesis/cz/03.docx
+++ b/thesis/cz/03.docx
@@ -3935,11 +3935,9 @@
       <w:r>
         <w:t xml:space="preserve">, </w:t>
       </w:r>
-      <w:proofErr w:type="spellStart"/>
-      <w:r>
-        <w:t>etp</w:t>
-      </w:r>
-      <w:proofErr w:type="spellEnd"/>
+      <w:r>
+        <w:t>atd</w:t>
+      </w:r>
       <w:r>
         <w:t>.</w:t>
       </w:r>
@@ -3954,7 +3952,12 @@
     </w:p>
     <w:p>
       <w:r>
-        <w:t>Přestože tedy doposud nemáme jasnou odpověď na to, jak spolu souvisí mentální a neurologická úroveň, [37] navrhl způsob, jak jejich vztah modelovat. Data, která se týkají psychologických atributů, nazýváme P-indikátory: jedná se o psychologická měření, jako jsou řešení úlohy X, výběr odpovědi C, počet objektů udržených v pracovní paměti, atd. Data, které se týkají neurologických atributů, nazýváme N-indikátory: elektrická měření kortikální aktivity (EEG), měření rychlosti zpracování, BOLD signály či fyziologické indikátory jako hustota šedé hmoty, objem mozku, úrovně neurotransmiterů, atd.</w:t>
+        <w:t>Přestože tedy doposud nemáme jasnou odpověď na to, jak spolu souvisí mentální a neurologická úroveň, [37] navrhl způsob, jak jejich vztah modelovat. Data, která se týkají psychologických atributů, nazýváme P-indikátory: jedná se o psychologická měření, jako jsou řešení úlohy X, výběr odpovědi C, počet objektů udržených v pracovní paměti, atd. Data, které se týkají neurologických atributů, nazýváme N-indiká</w:t>
+      </w:r>
+      <w:bookmarkStart w:id="1" w:name="_GoBack"/>
+      <w:bookmarkEnd w:id="1"/>
+      <w:r>
+        <w:t>tory: elektrická měření kortikální aktivity (EEG), měření rychlosti zpracování, BOLD signály či fyziologické indikátory jako hustota šedé hmoty, objem mozku, úrovně neurotransmiterů, atd.</w:t>
       </w:r>
     </w:p>
     <w:p>
@@ -4030,16 +4033,16 @@
       <w:r>
         <w:t xml:space="preserve"> je pozoruhodný. </w:t>
       </w:r>
-      <w:commentRangeStart w:id="1"/>
+      <w:commentRangeStart w:id="2"/>
       <w:r>
         <w:t>Neuronové</w:t>
       </w:r>
-      <w:commentRangeEnd w:id="1"/>
+      <w:commentRangeEnd w:id="2"/>
       <w:r>
         <w:rPr>
           <w:rStyle w:val="CommentReference"/>
         </w:rPr>
-        <w:commentReference w:id="1"/>
+        <w:commentReference w:id="2"/>
       </w:r>
       <w:r>
         <w:t xml:space="preserve"> sítě jsou komputační modely, které se inspirují </w:t>
@@ -4122,12 +4125,7 @@
         <w:t>Druhým rysem je přítomnost kauzálních relací v procesu měření: měření je experimentální aktivita a měřený objekt, měřicí systém i prostředí jsou vzájemně kauzálně propletené ([39]</w:t>
       </w:r>
       <w:r>
-        <w:t>, [146</w:t>
-      </w:r>
-      <w:bookmarkStart w:id="2" w:name="_GoBack"/>
-      <w:bookmarkEnd w:id="2"/>
-      <w:r>
-        <w:t>]</w:t>
+        <w:t>, [146]</w:t>
       </w:r>
       <w:r>
         <w:t>). Mezi měřenou vlastností a indikační vlastností (jejíž hodnotu, indikaci, využíváme ke stanovení hodnoty měřené vlastnosti) musí nutně existovat kauzální vztah: pohyb elektronů v ampérmetru způsobí vychýlení ukazatele, pohybující se molekuly předají kinetickou energii teploměru, jehož měřící kapalina se pak roztáhne, fotony dopadající na fotorezistor snižují jeho odpor.</w:t>
@@ -4772,7 +4770,19 @@
       <w:proofErr w:type="spellEnd"/>
       <w:proofErr w:type="gramEnd"/>
       <w:r>
-        <w:t xml:space="preserve">) je interpretováno jako očekávaná odpověď respondenta </w:t>
+        <w:t xml:space="preserve">) je interpretováno jako očekávaná </w:t>
+      </w:r>
+      <w:r>
+        <w:t xml:space="preserve">hodnota </w:t>
+      </w:r>
+      <w:r>
+        <w:t>odpově</w:t>
+      </w:r>
+      <w:r>
+        <w:t>di</w:t>
+      </w:r>
+      <w:r>
+        <w:t xml:space="preserve"> respondenta </w:t>
       </w:r>
       <w:r>
         <w:rPr>
@@ -6599,7 +6609,15 @@
         </m:r>
       </m:oMath>
       <w:r>
-        <w:t xml:space="preserve"> je kumulativní distribuční funkce normálního rozdělení a </w:t>
+        <w:t xml:space="preserve"> je kumulativní distr</w:t>
+      </w:r>
+      <w:proofErr w:type="spellStart"/>
+      <w:r>
+        <w:t>ibuční</w:t>
+      </w:r>
+      <w:proofErr w:type="spellEnd"/>
+      <w:r>
+        <w:t xml:space="preserve"> funkce normálního rozdělení a </w:t>
       </w:r>
       <m:oMath>
         <m:r>
@@ -6813,7 +6831,15 @@
         </m:d>
       </m:oMath>
       <w:r>
-        <w:t>, kdy je obtížnost uváděna na stejné škále jako latentní proměnná (podobně jako v Raschově modelu) a představuje bod s 50% pravděpodobností správné odpovědi.</w:t>
+        <w:t>, kdy je obtížnost uváděna na stejné škále jako latentní proměnná (podobně jako v Raschově modelu) a pře</w:t>
+      </w:r>
+      <w:proofErr w:type="spellStart"/>
+      <w:r>
+        <w:t>dstavuje</w:t>
+      </w:r>
+      <w:proofErr w:type="spellEnd"/>
+      <w:r>
+        <w:t xml:space="preserve"> bod s 50% pravděpodobností správné odpovědi.</w:t>
       </w:r>
     </w:p>
     <w:p>
@@ -6821,6 +6847,894 @@
         <w:pStyle w:val="Heading3"/>
       </w:pPr>
       <w:r>
+        <w:t>Tříparametrový model</w:t>
+      </w:r>
+    </w:p>
+    <w:p>
+      <w:r>
+        <w:t>([97])</w:t>
+      </w:r>
+    </w:p>
+    <w:p>
+      <w:r>
+        <w:lastRenderedPageBreak/>
+        <w:t xml:space="preserve">Dvouparametrový model lze rozšířit přidáním parametru </w:t>
+      </w:r>
+      <w:proofErr w:type="spellStart"/>
+      <w:r>
+        <w:t>uhádnotelnosti</w:t>
+      </w:r>
+      <w:proofErr w:type="spellEnd"/>
+      <w:r>
+        <w:t xml:space="preserve"> tím, že zavedeme nenulovou spodní asymptotu charakteristické funkce položky:</w:t>
+      </w:r>
+    </w:p>
+    <w:p>
+      <m:oMathPara>
+        <m:oMath>
+          <m:r>
+            <w:rPr>
+              <w:rFonts w:ascii="Cambria Math" w:hAnsi="Cambria Math"/>
+            </w:rPr>
+            <m:t>P</m:t>
+          </m:r>
+          <m:d>
+            <m:dPr>
+              <m:ctrlPr>
+                <w:rPr>
+                  <w:rFonts w:ascii="Cambria Math" w:hAnsi="Cambria Math"/>
+                  <w:i/>
+                </w:rPr>
+              </m:ctrlPr>
+            </m:dPr>
+            <m:e>
+              <m:sSub>
+                <m:sSubPr>
+                  <m:ctrlPr>
+                    <w:rPr>
+                      <w:rFonts w:ascii="Cambria Math" w:hAnsi="Cambria Math"/>
+                      <w:i/>
+                    </w:rPr>
+                  </m:ctrlPr>
+                </m:sSubPr>
+                <m:e>
+                  <m:r>
+                    <w:rPr>
+                      <w:rFonts w:ascii="Cambria Math" w:hAnsi="Cambria Math"/>
+                    </w:rPr>
+                    <m:t>Y</m:t>
+                  </m:r>
+                </m:e>
+                <m:sub>
+                  <m:r>
+                    <w:rPr>
+                      <w:rFonts w:ascii="Cambria Math" w:hAnsi="Cambria Math"/>
+                    </w:rPr>
+                    <m:t>ik</m:t>
+                  </m:r>
+                </m:sub>
+              </m:sSub>
+              <m:r>
+                <w:rPr>
+                  <w:rFonts w:ascii="Cambria Math" w:hAnsi="Cambria Math"/>
+                </w:rPr>
+                <m:t>=1</m:t>
+              </m:r>
+            </m:e>
+            <m:e>
+              <m:sSub>
+                <m:sSubPr>
+                  <m:ctrlPr>
+                    <w:rPr>
+                      <w:rFonts w:ascii="Cambria Math" w:hAnsi="Cambria Math"/>
+                      <w:i/>
+                    </w:rPr>
+                  </m:ctrlPr>
+                </m:sSubPr>
+                <m:e>
+                  <m:r>
+                    <w:rPr>
+                      <w:rFonts w:ascii="Cambria Math" w:hAnsi="Cambria Math"/>
+                    </w:rPr>
+                    <m:t>θ</m:t>
+                  </m:r>
+                </m:e>
+                <m:sub>
+                  <m:r>
+                    <w:rPr>
+                      <w:rFonts w:ascii="Cambria Math" w:hAnsi="Cambria Math"/>
+                    </w:rPr>
+                    <m:t>i</m:t>
+                  </m:r>
+                </m:sub>
+              </m:sSub>
+              <m:r>
+                <w:rPr>
+                  <w:rFonts w:ascii="Cambria Math" w:hAnsi="Cambria Math"/>
+                </w:rPr>
+                <m:t>,</m:t>
+              </m:r>
+              <m:sSub>
+                <m:sSubPr>
+                  <m:ctrlPr>
+                    <w:rPr>
+                      <w:rFonts w:ascii="Cambria Math" w:hAnsi="Cambria Math"/>
+                      <w:i/>
+                    </w:rPr>
+                  </m:ctrlPr>
+                </m:sSubPr>
+                <m:e>
+                  <m:r>
+                    <w:rPr>
+                      <w:rFonts w:ascii="Cambria Math" w:hAnsi="Cambria Math"/>
+                    </w:rPr>
+                    <m:t>a</m:t>
+                  </m:r>
+                </m:e>
+                <m:sub>
+                  <m:r>
+                    <w:rPr>
+                      <w:rFonts w:ascii="Cambria Math" w:hAnsi="Cambria Math"/>
+                    </w:rPr>
+                    <m:t>k</m:t>
+                  </m:r>
+                </m:sub>
+              </m:sSub>
+              <m:r>
+                <w:rPr>
+                  <w:rFonts w:ascii="Cambria Math" w:hAnsi="Cambria Math"/>
+                </w:rPr>
+                <m:t>,</m:t>
+              </m:r>
+              <m:sSub>
+                <m:sSubPr>
+                  <m:ctrlPr>
+                    <w:rPr>
+                      <w:rFonts w:ascii="Cambria Math" w:hAnsi="Cambria Math"/>
+                      <w:i/>
+                    </w:rPr>
+                  </m:ctrlPr>
+                </m:sSubPr>
+                <m:e>
+                  <m:r>
+                    <w:rPr>
+                      <w:rFonts w:ascii="Cambria Math" w:hAnsi="Cambria Math"/>
+                    </w:rPr>
+                    <m:t>b</m:t>
+                  </m:r>
+                </m:e>
+                <m:sub>
+                  <m:r>
+                    <w:rPr>
+                      <w:rFonts w:ascii="Cambria Math" w:hAnsi="Cambria Math"/>
+                    </w:rPr>
+                    <m:t>k</m:t>
+                  </m:r>
+                </m:sub>
+              </m:sSub>
+              <m:r>
+                <w:rPr>
+                  <w:rFonts w:ascii="Cambria Math" w:hAnsi="Cambria Math"/>
+                </w:rPr>
+                <m:t>,</m:t>
+              </m:r>
+              <m:sSub>
+                <m:sSubPr>
+                  <m:ctrlPr>
+                    <w:rPr>
+                      <w:rFonts w:ascii="Cambria Math" w:hAnsi="Cambria Math"/>
+                      <w:i/>
+                    </w:rPr>
+                  </m:ctrlPr>
+                </m:sSubPr>
+                <m:e>
+                  <m:r>
+                    <w:rPr>
+                      <w:rFonts w:ascii="Cambria Math" w:hAnsi="Cambria Math"/>
+                    </w:rPr>
+                    <m:t>c</m:t>
+                  </m:r>
+                </m:e>
+                <m:sub>
+                  <m:r>
+                    <w:rPr>
+                      <w:rFonts w:ascii="Cambria Math" w:hAnsi="Cambria Math"/>
+                    </w:rPr>
+                    <m:t>k</m:t>
+                  </m:r>
+                </m:sub>
+              </m:sSub>
+            </m:e>
+          </m:d>
+          <m:r>
+            <w:rPr>
+              <w:rFonts w:ascii="Cambria Math" w:hAnsi="Cambria Math"/>
+            </w:rPr>
+            <m:t>=</m:t>
+          </m:r>
+          <m:sSub>
+            <m:sSubPr>
+              <m:ctrlPr>
+                <w:rPr>
+                  <w:rFonts w:ascii="Cambria Math" w:hAnsi="Cambria Math"/>
+                  <w:i/>
+                </w:rPr>
+              </m:ctrlPr>
+            </m:sSubPr>
+            <m:e>
+              <m:r>
+                <w:rPr>
+                  <w:rFonts w:ascii="Cambria Math" w:hAnsi="Cambria Math"/>
+                </w:rPr>
+                <m:t>c</m:t>
+              </m:r>
+            </m:e>
+            <m:sub>
+              <m:r>
+                <w:rPr>
+                  <w:rFonts w:ascii="Cambria Math" w:hAnsi="Cambria Math"/>
+                </w:rPr>
+                <m:t>k</m:t>
+              </m:r>
+            </m:sub>
+          </m:sSub>
+          <m:r>
+            <m:rPr>
+              <m:sty m:val="p"/>
+            </m:rPr>
+            <w:rPr>
+              <w:rFonts w:ascii="Cambria Math" w:hAnsi="Cambria Math"/>
+            </w:rPr>
+            <m:t>+</m:t>
+          </m:r>
+          <m:d>
+            <m:dPr>
+              <m:ctrlPr>
+                <w:rPr>
+                  <w:rFonts w:ascii="Cambria Math" w:hAnsi="Cambria Math"/>
+                </w:rPr>
+              </m:ctrlPr>
+            </m:dPr>
+            <m:e>
+              <m:r>
+                <w:rPr>
+                  <w:rFonts w:ascii="Cambria Math" w:hAnsi="Cambria Math"/>
+                </w:rPr>
+                <m:t>1-</m:t>
+              </m:r>
+              <m:sSub>
+                <m:sSubPr>
+                  <m:ctrlPr>
+                    <w:rPr>
+                      <w:rFonts w:ascii="Cambria Math" w:hAnsi="Cambria Math"/>
+                      <w:i/>
+                    </w:rPr>
+                  </m:ctrlPr>
+                </m:sSubPr>
+                <m:e>
+                  <m:r>
+                    <w:rPr>
+                      <w:rFonts w:ascii="Cambria Math" w:hAnsi="Cambria Math"/>
+                    </w:rPr>
+                    <m:t>c</m:t>
+                  </m:r>
+                </m:e>
+                <m:sub>
+                  <m:r>
+                    <w:rPr>
+                      <w:rFonts w:ascii="Cambria Math" w:hAnsi="Cambria Math"/>
+                    </w:rPr>
+                    <m:t>k</m:t>
+                  </m:r>
+                </m:sub>
+              </m:sSub>
+            </m:e>
+          </m:d>
+          <m:f>
+            <m:fPr>
+              <m:ctrlPr>
+                <w:rPr>
+                  <w:rFonts w:ascii="Cambria Math" w:hAnsi="Cambria Math"/>
+                  <w:i/>
+                </w:rPr>
+              </m:ctrlPr>
+            </m:fPr>
+            <m:num>
+              <m:sSup>
+                <m:sSupPr>
+                  <m:ctrlPr>
+                    <w:rPr>
+                      <w:rFonts w:ascii="Cambria Math" w:hAnsi="Cambria Math"/>
+                      <w:i/>
+                    </w:rPr>
+                  </m:ctrlPr>
+                </m:sSupPr>
+                <m:e>
+                  <m:r>
+                    <w:rPr>
+                      <w:rFonts w:ascii="Cambria Math" w:hAnsi="Cambria Math"/>
+                    </w:rPr>
+                    <m:t>e</m:t>
+                  </m:r>
+                </m:e>
+                <m:sup>
+                  <m:sSub>
+                    <m:sSubPr>
+                      <m:ctrlPr>
+                        <w:rPr>
+                          <w:rFonts w:ascii="Cambria Math" w:hAnsi="Cambria Math"/>
+                          <w:i/>
+                        </w:rPr>
+                      </m:ctrlPr>
+                    </m:sSubPr>
+                    <m:e>
+                      <m:sSub>
+                        <m:sSubPr>
+                          <m:ctrlPr>
+                            <w:rPr>
+                              <w:rFonts w:ascii="Cambria Math" w:hAnsi="Cambria Math"/>
+                              <w:i/>
+                            </w:rPr>
+                          </m:ctrlPr>
+                        </m:sSubPr>
+                        <m:e>
+                          <m:r>
+                            <w:rPr>
+                              <w:rFonts w:ascii="Cambria Math" w:hAnsi="Cambria Math"/>
+                            </w:rPr>
+                            <m:t>a</m:t>
+                          </m:r>
+                        </m:e>
+                        <m:sub>
+                          <m:r>
+                            <w:rPr>
+                              <w:rFonts w:ascii="Cambria Math" w:hAnsi="Cambria Math"/>
+                            </w:rPr>
+                            <m:t>k</m:t>
+                          </m:r>
+                        </m:sub>
+                      </m:sSub>
+                      <m:r>
+                        <w:rPr>
+                          <w:rFonts w:ascii="Cambria Math" w:hAnsi="Cambria Math"/>
+                        </w:rPr>
+                        <m:t>θ</m:t>
+                      </m:r>
+                    </m:e>
+                    <m:sub>
+                      <m:r>
+                        <w:rPr>
+                          <w:rFonts w:ascii="Cambria Math" w:hAnsi="Cambria Math"/>
+                        </w:rPr>
+                        <m:t>i</m:t>
+                      </m:r>
+                    </m:sub>
+                  </m:sSub>
+                  <m:r>
+                    <w:rPr>
+                      <w:rFonts w:ascii="Cambria Math" w:hAnsi="Cambria Math"/>
+                    </w:rPr>
+                    <m:t>-</m:t>
+                  </m:r>
+                  <m:sSub>
+                    <m:sSubPr>
+                      <m:ctrlPr>
+                        <w:rPr>
+                          <w:rFonts w:ascii="Cambria Math" w:hAnsi="Cambria Math"/>
+                          <w:i/>
+                        </w:rPr>
+                      </m:ctrlPr>
+                    </m:sSubPr>
+                    <m:e>
+                      <m:r>
+                        <w:rPr>
+                          <w:rFonts w:ascii="Cambria Math" w:hAnsi="Cambria Math"/>
+                        </w:rPr>
+                        <m:t>b</m:t>
+                      </m:r>
+                    </m:e>
+                    <m:sub>
+                      <m:r>
+                        <w:rPr>
+                          <w:rFonts w:ascii="Cambria Math" w:hAnsi="Cambria Math"/>
+                        </w:rPr>
+                        <m:t>k</m:t>
+                      </m:r>
+                    </m:sub>
+                  </m:sSub>
+                </m:sup>
+              </m:sSup>
+            </m:num>
+            <m:den>
+              <m:r>
+                <w:rPr>
+                  <w:rFonts w:ascii="Cambria Math" w:hAnsi="Cambria Math"/>
+                </w:rPr>
+                <m:t>1+</m:t>
+              </m:r>
+              <m:sSup>
+                <m:sSupPr>
+                  <m:ctrlPr>
+                    <w:rPr>
+                      <w:rFonts w:ascii="Cambria Math" w:hAnsi="Cambria Math"/>
+                      <w:i/>
+                    </w:rPr>
+                  </m:ctrlPr>
+                </m:sSupPr>
+                <m:e>
+                  <m:r>
+                    <w:rPr>
+                      <w:rFonts w:ascii="Cambria Math" w:hAnsi="Cambria Math"/>
+                    </w:rPr>
+                    <m:t>e</m:t>
+                  </m:r>
+                </m:e>
+                <m:sup>
+                  <m:sSub>
+                    <m:sSubPr>
+                      <m:ctrlPr>
+                        <w:rPr>
+                          <w:rFonts w:ascii="Cambria Math" w:hAnsi="Cambria Math"/>
+                          <w:i/>
+                        </w:rPr>
+                      </m:ctrlPr>
+                    </m:sSubPr>
+                    <m:e>
+                      <m:r>
+                        <w:rPr>
+                          <w:rFonts w:ascii="Cambria Math" w:hAnsi="Cambria Math"/>
+                        </w:rPr>
+                        <m:t>a</m:t>
+                      </m:r>
+                    </m:e>
+                    <m:sub>
+                      <m:r>
+                        <w:rPr>
+                          <w:rFonts w:ascii="Cambria Math" w:hAnsi="Cambria Math"/>
+                        </w:rPr>
+                        <m:t>k</m:t>
+                      </m:r>
+                    </m:sub>
+                  </m:sSub>
+                  <m:sSub>
+                    <m:sSubPr>
+                      <m:ctrlPr>
+                        <w:rPr>
+                          <w:rFonts w:ascii="Cambria Math" w:hAnsi="Cambria Math"/>
+                          <w:i/>
+                        </w:rPr>
+                      </m:ctrlPr>
+                    </m:sSubPr>
+                    <m:e>
+                      <m:r>
+                        <w:rPr>
+                          <w:rFonts w:ascii="Cambria Math" w:hAnsi="Cambria Math"/>
+                        </w:rPr>
+                        <m:t>θ</m:t>
+                      </m:r>
+                    </m:e>
+                    <m:sub>
+                      <m:r>
+                        <w:rPr>
+                          <w:rFonts w:ascii="Cambria Math" w:hAnsi="Cambria Math"/>
+                        </w:rPr>
+                        <m:t>i</m:t>
+                      </m:r>
+                    </m:sub>
+                  </m:sSub>
+                  <m:r>
+                    <w:rPr>
+                      <w:rFonts w:ascii="Cambria Math" w:hAnsi="Cambria Math"/>
+                    </w:rPr>
+                    <m:t>-</m:t>
+                  </m:r>
+                  <m:sSub>
+                    <m:sSubPr>
+                      <m:ctrlPr>
+                        <w:rPr>
+                          <w:rFonts w:ascii="Cambria Math" w:hAnsi="Cambria Math"/>
+                          <w:i/>
+                        </w:rPr>
+                      </m:ctrlPr>
+                    </m:sSubPr>
+                    <m:e>
+                      <m:r>
+                        <w:rPr>
+                          <w:rFonts w:ascii="Cambria Math" w:hAnsi="Cambria Math"/>
+                        </w:rPr>
+                        <m:t>b</m:t>
+                      </m:r>
+                    </m:e>
+                    <m:sub>
+                      <m:r>
+                        <w:rPr>
+                          <w:rFonts w:ascii="Cambria Math" w:hAnsi="Cambria Math"/>
+                        </w:rPr>
+                        <m:t>k</m:t>
+                      </m:r>
+                    </m:sub>
+                  </m:sSub>
+                </m:sup>
+              </m:sSup>
+            </m:den>
+          </m:f>
+        </m:oMath>
+      </m:oMathPara>
+    </w:p>
+    <w:p>
+      <m:oMathPara>
+        <m:oMath>
+          <m:r>
+            <w:rPr>
+              <w:rFonts w:ascii="Cambria Math" w:hAnsi="Cambria Math"/>
+            </w:rPr>
+            <m:t>P</m:t>
+          </m:r>
+          <m:d>
+            <m:dPr>
+              <m:ctrlPr>
+                <w:rPr>
+                  <w:rFonts w:ascii="Cambria Math" w:hAnsi="Cambria Math"/>
+                  <w:i/>
+                </w:rPr>
+              </m:ctrlPr>
+            </m:dPr>
+            <m:e>
+              <m:sSub>
+                <m:sSubPr>
+                  <m:ctrlPr>
+                    <w:rPr>
+                      <w:rFonts w:ascii="Cambria Math" w:hAnsi="Cambria Math"/>
+                      <w:i/>
+                    </w:rPr>
+                  </m:ctrlPr>
+                </m:sSubPr>
+                <m:e>
+                  <m:r>
+                    <w:rPr>
+                      <w:rFonts w:ascii="Cambria Math" w:hAnsi="Cambria Math"/>
+                    </w:rPr>
+                    <m:t>Y</m:t>
+                  </m:r>
+                </m:e>
+                <m:sub>
+                  <m:r>
+                    <w:rPr>
+                      <w:rFonts w:ascii="Cambria Math" w:hAnsi="Cambria Math"/>
+                    </w:rPr>
+                    <m:t>ik</m:t>
+                  </m:r>
+                </m:sub>
+              </m:sSub>
+              <m:r>
+                <w:rPr>
+                  <w:rFonts w:ascii="Cambria Math" w:hAnsi="Cambria Math"/>
+                </w:rPr>
+                <m:t>=1</m:t>
+              </m:r>
+            </m:e>
+            <m:e>
+              <m:sSub>
+                <m:sSubPr>
+                  <m:ctrlPr>
+                    <w:rPr>
+                      <w:rFonts w:ascii="Cambria Math" w:hAnsi="Cambria Math"/>
+                      <w:i/>
+                    </w:rPr>
+                  </m:ctrlPr>
+                </m:sSubPr>
+                <m:e>
+                  <m:r>
+                    <w:rPr>
+                      <w:rFonts w:ascii="Cambria Math" w:hAnsi="Cambria Math"/>
+                    </w:rPr>
+                    <m:t>θ</m:t>
+                  </m:r>
+                </m:e>
+                <m:sub>
+                  <m:r>
+                    <w:rPr>
+                      <w:rFonts w:ascii="Cambria Math" w:hAnsi="Cambria Math"/>
+                    </w:rPr>
+                    <m:t>i</m:t>
+                  </m:r>
+                </m:sub>
+              </m:sSub>
+              <m:r>
+                <w:rPr>
+                  <w:rFonts w:ascii="Cambria Math" w:hAnsi="Cambria Math"/>
+                </w:rPr>
+                <m:t>,</m:t>
+              </m:r>
+              <m:sSub>
+                <m:sSubPr>
+                  <m:ctrlPr>
+                    <w:rPr>
+                      <w:rFonts w:ascii="Cambria Math" w:hAnsi="Cambria Math"/>
+                      <w:i/>
+                    </w:rPr>
+                  </m:ctrlPr>
+                </m:sSubPr>
+                <m:e>
+                  <m:r>
+                    <w:rPr>
+                      <w:rFonts w:ascii="Cambria Math" w:hAnsi="Cambria Math"/>
+                    </w:rPr>
+                    <m:t>a</m:t>
+                  </m:r>
+                </m:e>
+                <m:sub>
+                  <m:r>
+                    <w:rPr>
+                      <w:rFonts w:ascii="Cambria Math" w:hAnsi="Cambria Math"/>
+                    </w:rPr>
+                    <m:t>k</m:t>
+                  </m:r>
+                </m:sub>
+              </m:sSub>
+              <m:r>
+                <w:rPr>
+                  <w:rFonts w:ascii="Cambria Math" w:hAnsi="Cambria Math"/>
+                </w:rPr>
+                <m:t>,</m:t>
+              </m:r>
+              <m:sSub>
+                <m:sSubPr>
+                  <m:ctrlPr>
+                    <w:rPr>
+                      <w:rFonts w:ascii="Cambria Math" w:hAnsi="Cambria Math"/>
+                      <w:i/>
+                    </w:rPr>
+                  </m:ctrlPr>
+                </m:sSubPr>
+                <m:e>
+                  <m:r>
+                    <w:rPr>
+                      <w:rFonts w:ascii="Cambria Math" w:hAnsi="Cambria Math"/>
+                    </w:rPr>
+                    <m:t>b</m:t>
+                  </m:r>
+                </m:e>
+                <m:sub>
+                  <m:r>
+                    <w:rPr>
+                      <w:rFonts w:ascii="Cambria Math" w:hAnsi="Cambria Math"/>
+                    </w:rPr>
+                    <m:t>k</m:t>
+                  </m:r>
+                </m:sub>
+              </m:sSub>
+              <m:r>
+                <w:rPr>
+                  <w:rFonts w:ascii="Cambria Math" w:hAnsi="Cambria Math"/>
+                </w:rPr>
+                <m:t>,</m:t>
+              </m:r>
+              <m:sSub>
+                <m:sSubPr>
+                  <m:ctrlPr>
+                    <w:rPr>
+                      <w:rFonts w:ascii="Cambria Math" w:hAnsi="Cambria Math"/>
+                      <w:i/>
+                    </w:rPr>
+                  </m:ctrlPr>
+                </m:sSubPr>
+                <m:e>
+                  <m:r>
+                    <w:rPr>
+                      <w:rFonts w:ascii="Cambria Math" w:hAnsi="Cambria Math"/>
+                    </w:rPr>
+                    <m:t>c</m:t>
+                  </m:r>
+                </m:e>
+                <m:sub>
+                  <m:r>
+                    <w:rPr>
+                      <w:rFonts w:ascii="Cambria Math" w:hAnsi="Cambria Math"/>
+                    </w:rPr>
+                    <m:t>k</m:t>
+                  </m:r>
+                </m:sub>
+              </m:sSub>
+            </m:e>
+          </m:d>
+          <m:r>
+            <w:rPr>
+              <w:rFonts w:ascii="Cambria Math" w:hAnsi="Cambria Math"/>
+            </w:rPr>
+            <m:t>=</m:t>
+          </m:r>
+          <m:sSub>
+            <m:sSubPr>
+              <m:ctrlPr>
+                <w:rPr>
+                  <w:rFonts w:ascii="Cambria Math" w:hAnsi="Cambria Math"/>
+                  <w:i/>
+                </w:rPr>
+              </m:ctrlPr>
+            </m:sSubPr>
+            <m:e>
+              <m:r>
+                <w:rPr>
+                  <w:rFonts w:ascii="Cambria Math" w:hAnsi="Cambria Math"/>
+                </w:rPr>
+                <m:t>c</m:t>
+              </m:r>
+            </m:e>
+            <m:sub>
+              <m:r>
+                <w:rPr>
+                  <w:rFonts w:ascii="Cambria Math" w:hAnsi="Cambria Math"/>
+                </w:rPr>
+                <m:t>k</m:t>
+              </m:r>
+            </m:sub>
+          </m:sSub>
+          <m:r>
+            <m:rPr>
+              <m:sty m:val="p"/>
+            </m:rPr>
+            <w:rPr>
+              <w:rFonts w:ascii="Cambria Math" w:hAnsi="Cambria Math"/>
+            </w:rPr>
+            <m:t>+</m:t>
+          </m:r>
+          <m:d>
+            <m:dPr>
+              <m:ctrlPr>
+                <w:rPr>
+                  <w:rFonts w:ascii="Cambria Math" w:hAnsi="Cambria Math"/>
+                </w:rPr>
+              </m:ctrlPr>
+            </m:dPr>
+            <m:e>
+              <m:r>
+                <w:rPr>
+                  <w:rFonts w:ascii="Cambria Math" w:hAnsi="Cambria Math"/>
+                </w:rPr>
+                <m:t>1-</m:t>
+              </m:r>
+              <m:sSub>
+                <m:sSubPr>
+                  <m:ctrlPr>
+                    <w:rPr>
+                      <w:rFonts w:ascii="Cambria Math" w:hAnsi="Cambria Math"/>
+                      <w:i/>
+                    </w:rPr>
+                  </m:ctrlPr>
+                </m:sSubPr>
+                <m:e>
+                  <m:r>
+                    <w:rPr>
+                      <w:rFonts w:ascii="Cambria Math" w:hAnsi="Cambria Math"/>
+                    </w:rPr>
+                    <m:t>c</m:t>
+                  </m:r>
+                </m:e>
+                <m:sub>
+                  <m:r>
+                    <w:rPr>
+                      <w:rFonts w:ascii="Cambria Math" w:hAnsi="Cambria Math"/>
+                    </w:rPr>
+                    <m:t>k</m:t>
+                  </m:r>
+                </m:sub>
+              </m:sSub>
+            </m:e>
+          </m:d>
+          <m:r>
+            <m:rPr>
+              <m:sty m:val="p"/>
+            </m:rPr>
+            <w:rPr>
+              <w:rFonts w:ascii="Cambria Math" w:hAnsi="Cambria Math"/>
+            </w:rPr>
+            <m:t>Φ</m:t>
+          </m:r>
+          <m:d>
+            <m:dPr>
+              <m:ctrlPr>
+                <w:rPr>
+                  <w:rFonts w:ascii="Cambria Math" w:hAnsi="Cambria Math"/>
+                </w:rPr>
+              </m:ctrlPr>
+            </m:dPr>
+            <m:e>
+              <m:sSub>
+                <m:sSubPr>
+                  <m:ctrlPr>
+                    <w:rPr>
+                      <w:rFonts w:ascii="Cambria Math" w:hAnsi="Cambria Math"/>
+                      <w:i/>
+                    </w:rPr>
+                  </m:ctrlPr>
+                </m:sSubPr>
+                <m:e>
+                  <m:sSub>
+                    <m:sSubPr>
+                      <m:ctrlPr>
+                        <w:rPr>
+                          <w:rFonts w:ascii="Cambria Math" w:hAnsi="Cambria Math"/>
+                          <w:i/>
+                        </w:rPr>
+                      </m:ctrlPr>
+                    </m:sSubPr>
+                    <m:e>
+                      <m:r>
+                        <w:rPr>
+                          <w:rFonts w:ascii="Cambria Math" w:hAnsi="Cambria Math"/>
+                        </w:rPr>
+                        <m:t>a</m:t>
+                      </m:r>
+                    </m:e>
+                    <m:sub>
+                      <m:r>
+                        <w:rPr>
+                          <w:rFonts w:ascii="Cambria Math" w:hAnsi="Cambria Math"/>
+                        </w:rPr>
+                        <m:t>k</m:t>
+                      </m:r>
+                    </m:sub>
+                  </m:sSub>
+                  <m:r>
+                    <w:rPr>
+                      <w:rFonts w:ascii="Cambria Math" w:hAnsi="Cambria Math"/>
+                    </w:rPr>
+                    <m:t>θ</m:t>
+                  </m:r>
+                </m:e>
+                <m:sub>
+                  <m:r>
+                    <w:rPr>
+                      <w:rFonts w:ascii="Cambria Math" w:hAnsi="Cambria Math"/>
+                    </w:rPr>
+                    <m:t>i</m:t>
+                  </m:r>
+                </m:sub>
+              </m:sSub>
+              <m:r>
+                <w:rPr>
+                  <w:rFonts w:ascii="Cambria Math" w:hAnsi="Cambria Math"/>
+                </w:rPr>
+                <m:t>-</m:t>
+              </m:r>
+              <m:sSub>
+                <m:sSubPr>
+                  <m:ctrlPr>
+                    <w:rPr>
+                      <w:rFonts w:ascii="Cambria Math" w:hAnsi="Cambria Math"/>
+                      <w:i/>
+                    </w:rPr>
+                  </m:ctrlPr>
+                </m:sSubPr>
+                <m:e>
+                  <m:r>
+                    <w:rPr>
+                      <w:rFonts w:ascii="Cambria Math" w:hAnsi="Cambria Math"/>
+                    </w:rPr>
+                    <m:t>b</m:t>
+                  </m:r>
+                </m:e>
+                <m:sub>
+                  <m:r>
+                    <w:rPr>
+                      <w:rFonts w:ascii="Cambria Math" w:hAnsi="Cambria Math"/>
+                    </w:rPr>
+                    <m:t>k</m:t>
+                  </m:r>
+                </m:sub>
+              </m:sSub>
+            </m:e>
+          </m:d>
+        </m:oMath>
+      </m:oMathPara>
+    </w:p>
+    <w:p/>
+    <w:p>
+      <w:pPr>
+        <w:pStyle w:val="Heading3"/>
+      </w:pPr>
+      <w:r>
         <w:t>[</w:t>
       </w:r>
       <w:proofErr w:type="spellStart"/>
@@ -6845,7 +7759,6 @@
         <w:pStyle w:val="Heading3"/>
       </w:pPr>
       <w:r>
-        <w:lastRenderedPageBreak/>
         <w:t>[Informační funkce]</w:t>
       </w:r>
     </w:p>
@@ -7004,7 +7917,11 @@
     </w:p>
     <w:p>
       <w:r>
-        <w:t>Lokálně irelevantní konstrukty jsou ty, které předpokládáme stabilní.  Pokud je např. osobnostní rys stabilní, nebude vykazovat žádnou strukturu; kovariance opakovaných měření nebude souhlasit s latentním modelem, protože jediný rozptyl bude chybový rozptyl. Latentní proměnná by pak fungovala pouze s mezisubjektovou variabilitou, nikoliv s vnitrosubjektovou. ([38])</w:t>
+        <w:t xml:space="preserve">Lokálně irelevantní konstrukty jsou ty, které předpokládáme stabilní.  Pokud je např. osobnostní rys stabilní, nebude vykazovat žádnou strukturu; kovariance opakovaných měření nebude </w:t>
+      </w:r>
+      <w:r>
+        <w:lastRenderedPageBreak/>
+        <w:t>souhlasit s latentním modelem, protože jediný rozptyl bude chybový rozptyl. Latentní proměnná by pak fungovala pouze s mezisubjektovou variabilitou, nikoliv s vnitrosubjektovou. ([38])</w:t>
       </w:r>
     </w:p>
     <w:p>
@@ -7022,215 +7939,214 @@
         <w:pStyle w:val="Heading1"/>
       </w:pPr>
       <w:r>
+        <w:t>Design referenční škály</w:t>
+      </w:r>
+    </w:p>
+    <w:p>
+      <w:r>
+        <w:t xml:space="preserve">Přestože pro měření psychologických atributů není nutné, aby měly kvantitativní strukturu, použití určitého druhu škály je možné jen za správných podmínek. Psychologové často (prakticky téměř vždy) používají k popsání psychologických atributů intervalovou škálu. </w:t>
+      </w:r>
+      <w:r>
+        <w:t>Michel ([117])</w:t>
+      </w:r>
+      <w:r>
+        <w:t xml:space="preserve"> proto oprávněně</w:t>
+      </w:r>
+      <w:r>
+        <w:t xml:space="preserve"> tvrdil (a možná si to myslí dodnes), že psychometrika je patologická věda, a to z toho důvodu, že psychologové netestují hypotézy, že jimi „měřené“ atributy mají kvantitativní strukturu. A co víc, tento svůj omyl schválně ignorují. </w:t>
+      </w:r>
+      <w:r>
+        <w:t>[52] dokonce tvrdí, že právě proto je tolik výsledků výzkumů jen „pomíjivým popisem situaci, které již nikdy nenastanou a které lze popřít téměř jakoukoliv replikací výzkumu“.</w:t>
+      </w:r>
+    </w:p>
+    <w:p>
+      <w:r>
+        <w:t>Problémem použití axiomatického reprezentačního přístupu je, že je deterministický, a neposkytuje způsob, jak se vypořádat s chybou ([X], [X], [X]); to vedlo některé psychology k úvaze, že RTM nemá praktické uplatnění ([X], [X], [X]). Přístup latentních proměnných řeší problém chyby měření tím, že předpokládá, že data obsahují šum, a modeluje očekávané hodnoty pozorovaných proměnných. Tím překonává obtíže s vytvořením deterministického relačního systému. Model s latentními problémy schovává relační systém pod „nepozorovatelnost“ proměnných, tudíž fakt, že relační systém nelze vytvořit není dále potřeba řešit ([21]). Navíc, Raschův model má unikátní vlastnosti, které dovolují následující úvahu.</w:t>
+      </w:r>
+    </w:p>
+    <w:p>
+      <w:proofErr w:type="spellStart"/>
+      <w:r>
+        <w:t>Borsboom</w:t>
+      </w:r>
+      <w:proofErr w:type="spellEnd"/>
+      <w:r>
+        <w:t xml:space="preserve"> a </w:t>
+      </w:r>
+      <w:proofErr w:type="spellStart"/>
+      <w:r>
+        <w:t>Mellenbergh</w:t>
+      </w:r>
+      <w:proofErr w:type="spellEnd"/>
+      <w:r>
+        <w:t xml:space="preserve"> ([118]) </w:t>
+      </w:r>
+      <w:r>
+        <w:t>tvrdí</w:t>
+      </w:r>
+      <w:r>
+        <w:t xml:space="preserve">: psychologové nejsou líní, ale hypotézu o kvantitativnosti nelze testovat samostatně. Raschův model je pravděpodobnostní variantou spojeného měření, protože latentní proměnná představující hodnotu atributu a obtížnost položky jsou nezávislé, a struktura modelu je </w:t>
+      </w:r>
+      <w:r>
+        <w:t>díky tomu</w:t>
+      </w:r>
+      <w:r>
+        <w:t xml:space="preserve"> aditivní. Předpoklad kvantitativnosti je pak jedním z předpokladů tohoto modelu, a pokud je model úspěšně testován na empirických datech (tj. projde nějakým testem vhodnosti)</w:t>
+      </w:r>
+      <w:r>
+        <w:t xml:space="preserve">, můžeme pak </w:t>
+      </w:r>
+      <w:r>
+        <w:t>onen předpoklad považovat</w:t>
+      </w:r>
+      <w:r>
+        <w:t xml:space="preserve"> za odůvodněný.</w:t>
+      </w:r>
+    </w:p>
+    <w:p>
+      <w:r>
+        <w:t xml:space="preserve">Tato myšlenka není </w:t>
+      </w:r>
+      <w:r>
+        <w:t>nová, podobnost</w:t>
+      </w:r>
+      <w:r>
+        <w:t xml:space="preserve"> Raschova modelu s teorií spojeného měření byla zmiňována prakticky od první publikace obojího ([116, 115]).</w:t>
+      </w:r>
+      <w:r>
+        <w:t xml:space="preserve"> Bond a Fox ([119]) dokonce svoji knihu o Raschově modelu doplnili podtitulem „fundamentální měření v sociálních vědách“; jakoby jakýkoliv model otestovaný testem vhodnosti automaticky zajišťoval kvantitativnost latentní proměnné a tím měřeného atributu, jak tvrdí třeba </w:t>
+      </w:r>
+      <w:proofErr w:type="spellStart"/>
+      <w:r>
+        <w:t>Embretson</w:t>
+      </w:r>
+      <w:proofErr w:type="spellEnd"/>
+      <w:r>
+        <w:t xml:space="preserve"> a </w:t>
+      </w:r>
+      <w:proofErr w:type="spellStart"/>
+      <w:r>
+        <w:t>Reise</w:t>
+      </w:r>
+      <w:proofErr w:type="spellEnd"/>
+      <w:r>
+        <w:t xml:space="preserve"> ([</w:t>
+      </w:r>
+      <w:r>
+        <w:t>121</w:t>
+      </w:r>
+      <w:r>
+        <w:t>])</w:t>
+      </w:r>
+      <w:r>
+        <w:t>.</w:t>
+      </w:r>
+    </w:p>
+    <w:p>
+      <w:r>
+        <w:t>Faktem ovšem je, že Raschův model bude ukazovat vhodnost, i když měřený atribut bude mít pouze pořadovou strukturu</w:t>
+      </w:r>
+      <w:r>
+        <w:rPr>
+          <w:rStyle w:val="FootnoteReference"/>
+        </w:rPr>
+        <w:footnoteReference w:id="13"/>
+      </w:r>
+      <w:r>
+        <w:t>.</w:t>
+      </w:r>
+      <w:r>
+        <w:t xml:space="preserve"> </w:t>
+      </w:r>
+      <w:r>
+        <w:t>T</w:t>
+      </w:r>
+      <w:r>
+        <w:t xml:space="preserve">esty vhodnosti modelu </w:t>
+      </w:r>
+      <w:r>
+        <w:t xml:space="preserve">obecně </w:t>
+      </w:r>
+      <w:r>
+        <w:t xml:space="preserve">trpí problémem </w:t>
+      </w:r>
+      <w:proofErr w:type="spellStart"/>
+      <w:r>
+        <w:t>podurčenosti</w:t>
+      </w:r>
+      <w:proofErr w:type="spellEnd"/>
+      <w:r>
+        <w:t xml:space="preserve"> – existuje mnoho způsobů, jak mohou vzniknout data, která mají stejnou strukturu, jaká odpovídá </w:t>
+      </w:r>
+      <w:proofErr w:type="spellStart"/>
+      <w:r>
         <w:lastRenderedPageBreak/>
-        <w:t>Design referenční škály</w:t>
-      </w:r>
-    </w:p>
-    <w:p>
-      <w:r>
-        <w:t xml:space="preserve">Přestože pro měření psychologických atributů není nutné, aby měly kvantitativní strukturu, použití určitého druhu škály je možné jen za správných podmínek. Psychologové často (prakticky téměř vždy) používají k popsání psychologických atributů intervalovou škálu. </w:t>
-      </w:r>
-      <w:r>
-        <w:t>Michel ([117])</w:t>
-      </w:r>
-      <w:r>
-        <w:t xml:space="preserve"> proto oprávněně</w:t>
-      </w:r>
-      <w:r>
-        <w:t xml:space="preserve"> tvrdil (a možná si to myslí dodnes), že psychometrika je patologická věda, a to z toho důvodu, že psychologové netestují hypotézy, že jimi „měřené“ atributy mají kvantitativní strukturu. A co víc, tento svůj omyl schválně ignorují. </w:t>
-      </w:r>
-      <w:r>
-        <w:t>[52] dokonce tvrdí, že právě proto je tolik výsledků výzkumů jen „pomíjivým popisem situaci, které již nikdy nenastanou a které lze popřít téměř jakoukoliv replikací výzkumu“.</w:t>
-      </w:r>
-    </w:p>
-    <w:p>
-      <w:r>
-        <w:t>Problémem použití axiomatického reprezentačního přístupu je, že je deterministický, a neposkytuje způsob, jak se vypořádat s chybou ([X], [X], [X]); to vedlo některé psychology k úvaze, že RTM nemá praktické uplatnění ([X], [X], [X]). Přístup latentních proměnných řeší problém chyby měření tím, že předpokládá, že data obsahují šum, a modeluje očekávané hodnoty pozorovaných proměnných. Tím překonává obtíže s vytvořením deterministického relačního systému. Model s latentními problémy schovává relační systém pod „nepozorovatelnost“ proměnných, tudíž fakt, že relační systém nelze vytvořit není dále potřeba řešit ([21]). Navíc, Raschův model má unikátní vlastnosti, které dovolují následující úvahu.</w:t>
-      </w:r>
-    </w:p>
-    <w:p>
+        <w:t>hypotetizovanému</w:t>
+      </w:r>
+      <w:proofErr w:type="spellEnd"/>
+      <w:r>
+        <w:t xml:space="preserve"> modelu </w:t>
+      </w:r>
+      <w:r>
+        <w:t>([123], [</w:t>
+      </w:r>
+      <w:r>
+        <w:t>38</w:t>
+      </w:r>
+      <w:r>
+        <w:t>], [X])</w:t>
+      </w:r>
+      <w:r>
+        <w:t>. Odhadnutí Raschova modelu prostě netestuje jednotlivé axiomy spojeného měření ([120], [123]).</w:t>
+      </w:r>
+    </w:p>
+    <w:p>
+      <w:r>
+        <w:t xml:space="preserve">Často je také zdůrazňováno ([125], [126]), že proponenti Raschova modelu se nesnaží najít model, který odpovídá datům, ale hledají data, která odpovídají modelu, a toho jsou schopni jenom díky tomu, že Raschův model obsahuje chybu. Michel ([125]) toto nazývá „Raschův paradox“ – pokud bychom odebrali chybu, dostaneme </w:t>
+      </w:r>
       <w:proofErr w:type="spellStart"/>
       <w:r>
-        <w:t>Borsboom</w:t>
+        <w:t>Guttmanův</w:t>
       </w:r>
       <w:proofErr w:type="spellEnd"/>
       <w:r>
-        <w:t xml:space="preserve"> a </w:t>
-      </w:r>
+        <w:t xml:space="preserve"> ordinální model ([X]); ale odebrání chyby přeci nemůže snížit přesnost měření. Pánové se v tomto pletou; fenomén stochastické rezonance</w:t>
+      </w:r>
+      <w:r>
+        <w:rPr>
+          <w:rStyle w:val="FootnoteReference"/>
+        </w:rPr>
+        <w:footnoteReference w:id="14"/>
+      </w:r>
+      <w:r>
+        <w:t xml:space="preserve"> ukazuje, že chyba </w:t>
+      </w:r>
+      <w:r>
+        <w:rPr>
+          <w:i/>
+        </w:rPr>
+        <w:t>může</w:t>
+      </w:r>
+      <w:r>
+        <w:t xml:space="preserve"> přesnost zvyšovat, a to, podle některých autorů, i v psychologickém měření ([127]). Samozřejmě není apriorně jasné, proč by se stochastická resonance, fenomén na neurologické úrovni, měla vztahovat i na makroúroveň odpovědí na položky ([122]); závěrem však je, že argument „Raschova paradoxu“ neobstojí.</w:t>
+      </w:r>
+    </w:p>
+    <w:p>
       <w:proofErr w:type="spellStart"/>
       <w:r>
-        <w:t>Mellenbergh</w:t>
+        <w:t>Kyngdon</w:t>
       </w:r>
       <w:proofErr w:type="spellEnd"/>
       <w:r>
-        <w:t xml:space="preserve"> ([118]) </w:t>
-      </w:r>
-      <w:r>
-        <w:t>tvrdí</w:t>
-      </w:r>
-      <w:r>
-        <w:t xml:space="preserve">: psychologové nejsou líní, ale hypotézu o kvantitativnosti nelze testovat samostatně. Raschův model je pravděpodobnostní variantou spojeného měření, protože latentní proměnná představující hodnotu atributu a obtížnost položky jsou nezávislé, a struktura modelu je </w:t>
-      </w:r>
-      <w:r>
-        <w:t>díky tomu</w:t>
-      </w:r>
-      <w:r>
-        <w:t xml:space="preserve"> aditivní. Předpoklad kvantitativnosti je pak jedním z předpokladů tohoto modelu, a pokud je model úspěšně testován na empirických datech (tj. projde nějakým testem vhodnosti)</w:t>
-      </w:r>
-      <w:r>
-        <w:t xml:space="preserve">, můžeme pak </w:t>
-      </w:r>
-      <w:r>
-        <w:t>onen předpoklad považovat</w:t>
-      </w:r>
-      <w:r>
-        <w:t xml:space="preserve"> za odůvodněný.</w:t>
-      </w:r>
-    </w:p>
-    <w:p>
-      <w:r>
-        <w:t xml:space="preserve">Tato myšlenka není </w:t>
-      </w:r>
-      <w:r>
-        <w:t>nová, podobnost</w:t>
-      </w:r>
-      <w:r>
-        <w:t xml:space="preserve"> Raschova modelu s teorií spojeného měření byla zmiňována prakticky od první publikace obojího ([116, 115]).</w:t>
-      </w:r>
-      <w:r>
-        <w:t xml:space="preserve"> Bond a Fox ([119]) dokonce svoji knihu o Raschově modelu doplnili podtitulem „fundamentální měření v sociálních vědách“; jakoby jakýkoliv model otestovaný testem vhodnosti automaticky zajišťoval kvantitativnost latentní proměnné a tím měřeného atributu, jak tvrdí třeba </w:t>
-      </w:r>
-      <w:proofErr w:type="spellStart"/>
-      <w:r>
-        <w:t>Embretson</w:t>
-      </w:r>
-      <w:proofErr w:type="spellEnd"/>
-      <w:r>
-        <w:t xml:space="preserve"> a </w:t>
-      </w:r>
-      <w:proofErr w:type="spellStart"/>
-      <w:r>
-        <w:t>Reise</w:t>
-      </w:r>
-      <w:proofErr w:type="spellEnd"/>
-      <w:r>
-        <w:t xml:space="preserve"> ([</w:t>
-      </w:r>
-      <w:r>
-        <w:t>121</w:t>
-      </w:r>
-      <w:r>
-        <w:t>])</w:t>
-      </w:r>
-      <w:r>
-        <w:t>.</w:t>
-      </w:r>
-    </w:p>
-    <w:p>
-      <w:r>
-        <w:t>Faktem ovšem je, že Raschův model bude ukazovat vhodnost, i když měřený atribut bude mít pouze pořadovou strukturu</w:t>
-      </w:r>
-      <w:r>
-        <w:rPr>
-          <w:rStyle w:val="FootnoteReference"/>
-        </w:rPr>
-        <w:footnoteReference w:id="13"/>
-      </w:r>
-      <w:r>
-        <w:t>.</w:t>
+        <w:t xml:space="preserve"> ([120]) přidává </w:t>
+      </w:r>
+      <w:r>
+        <w:t>ještě filozofickou</w:t>
       </w:r>
       <w:r>
         <w:t xml:space="preserve"> </w:t>
       </w:r>
       <w:r>
-        <w:t>T</w:t>
-      </w:r>
-      <w:r>
-        <w:t xml:space="preserve">esty vhodnosti modelu </w:t>
-      </w:r>
-      <w:r>
-        <w:t xml:space="preserve">obecně </w:t>
-      </w:r>
-      <w:r>
-        <w:t xml:space="preserve">trpí problémem </w:t>
-      </w:r>
-      <w:proofErr w:type="spellStart"/>
-      <w:r>
-        <w:t>podurčenosti</w:t>
-      </w:r>
-      <w:proofErr w:type="spellEnd"/>
-      <w:r>
-        <w:t xml:space="preserve"> – existuje mnoho způsobů, jak mohou vzniknout data, která mají stejnou strukturu, jaká odpovídá </w:t>
-      </w:r>
-      <w:proofErr w:type="spellStart"/>
-      <w:r>
-        <w:t>hypotetizovanému</w:t>
-      </w:r>
-      <w:proofErr w:type="spellEnd"/>
-      <w:r>
-        <w:t xml:space="preserve"> modelu </w:t>
-      </w:r>
-      <w:r>
-        <w:t>([123], [</w:t>
-      </w:r>
-      <w:r>
-        <w:t>38</w:t>
-      </w:r>
-      <w:r>
-        <w:t>], [X])</w:t>
-      </w:r>
-      <w:r>
-        <w:t>. Odhadnutí Raschova modelu prostě netestuje jednotlivé axiomy spojeného měření ([120], [123]).</w:t>
-      </w:r>
-    </w:p>
-    <w:p>
-      <w:r>
-        <w:t xml:space="preserve">Často je také zdůrazňováno ([125], [126]), že proponenti Raschova modelu se nesnaží najít model, který odpovídá datům, ale hledají data, která odpovídají modelu, a toho jsou schopni jenom díky tomu, že Raschův model obsahuje chybu. Michel ([125]) toto nazývá „Raschův paradox“ – pokud bychom odebrali chybu, dostaneme </w:t>
-      </w:r>
-      <w:proofErr w:type="spellStart"/>
-      <w:r>
-        <w:t>Guttmanův</w:t>
-      </w:r>
-      <w:proofErr w:type="spellEnd"/>
-      <w:r>
-        <w:t xml:space="preserve"> ordinální model ([X]); ale odebrání chyby přeci nemůže snížit přesnost měření. Pánové se v tomto pletou; fenomén stochastické rezonance</w:t>
-      </w:r>
-      <w:r>
-        <w:rPr>
-          <w:rStyle w:val="FootnoteReference"/>
-        </w:rPr>
-        <w:footnoteReference w:id="14"/>
-      </w:r>
-      <w:r>
-        <w:t xml:space="preserve"> ukazuje, že chyba </w:t>
-      </w:r>
-      <w:r>
-        <w:rPr>
-          <w:i/>
-        </w:rPr>
-        <w:t>může</w:t>
-      </w:r>
-      <w:r>
-        <w:t xml:space="preserve"> přesnost zvyšovat, a to, podle některých autorů, i v psychologickém měření ([127]). Samozřejmě není apriorně jasné, proč by se stochastická resonance, fenomén na neurologické úrovni, měla vztahovat i na makroúroveň odpovědí na položky ([122]); závěrem však je, že argument „Raschova paradoxu“ neobstojí.</w:t>
-      </w:r>
-    </w:p>
-    <w:p>
-      <w:proofErr w:type="spellStart"/>
-      <w:r>
-        <w:lastRenderedPageBreak/>
-        <w:t>Kyngdon</w:t>
-      </w:r>
-      <w:proofErr w:type="spellEnd"/>
-      <w:r>
-        <w:t xml:space="preserve"> ([120]) přidává </w:t>
-      </w:r>
-      <w:r>
-        <w:t>ještě filozofickou</w:t>
-      </w:r>
-      <w:r>
-        <w:t xml:space="preserve"> </w:t>
-      </w:r>
-      <w:r>
         <w:t>námitk</w:t>
       </w:r>
       <w:r>
@@ -7243,7 +8159,13 @@
         <w:t>řestože Raschův model empiricky sedící na data matematicky odpovídá axiomům spojeného měření, nelze ho za případ spojeného měření považovat. Když odhadneme model, získáme relační struktury odhadnutých parametrů osob a odhadnutých parametrů položek, které jsou seřazeny pomocí pravděpodobností správných odpovědí určitou osobou na určitou položku. Obě tyto struktury jsou symbolické – jenže spojené měření vyžaduje, aby spojitě</w:t>
       </w:r>
       <w:r>
-        <w:t xml:space="preserve"> měřené atributy byly empirické; tento argument lze odmítnou, pokud neuvažujeme o spojeném měření jako o zástupci reprezentační teorie měření, ale o „pouhém“ matematickém nástroji ([43], [124])</w:t>
+        <w:t xml:space="preserve"> měřené atributy byly empirické; tento argument lze odmítnou</w:t>
+      </w:r>
+      <w:r>
+        <w:t>t</w:t>
+      </w:r>
+      <w:r>
+        <w:t>, pokud neuvažujeme o spojeném měření jako o zástupci reprezentační teorie měření, ale o „pouhém“ matematickém nástroji ([43], [124])</w:t>
       </w:r>
       <w:r>
         <w:t>.</w:t>
@@ -7701,6 +8623,7 @@
         </w:numPr>
       </w:pPr>
       <w:r>
+        <w:lastRenderedPageBreak/>
         <w:t>Jednoduché vyrušení</w:t>
       </w:r>
     </w:p>
@@ -8132,7 +9055,6 @@
     </w:p>
     <w:p>
       <w:r>
-        <w:lastRenderedPageBreak/>
         <w:t xml:space="preserve">Pokud </w:t>
       </w:r>
       <m:oMath>
@@ -9334,6 +10256,7 @@
     </w:p>
     <w:p>
       <w:r>
+        <w:lastRenderedPageBreak/>
         <w:t xml:space="preserve">kde </w:t>
       </w:r>
       <w:r>
@@ -12391,8 +13314,13 @@
       <w:r>
         <w:t xml:space="preserve"> dvojité vyrušení, ale to pouze u buněk, u kterých je to releva</w:t>
       </w:r>
-      <w:r>
-        <w:t xml:space="preserve">ntní. </w:t>
+      <w:proofErr w:type="spellStart"/>
+      <w:r>
+        <w:t>ntní</w:t>
+      </w:r>
+      <w:proofErr w:type="spellEnd"/>
+      <w:r>
+        <w:t xml:space="preserve">. </w:t>
       </w:r>
       <w:r>
         <w:t xml:space="preserve">Pokud </w:t>
@@ -12745,6 +13673,7 @@
     </w:p>
     <w:p>
       <w:r>
+        <w:lastRenderedPageBreak/>
         <w:t xml:space="preserve">Protože konkrétní hodnoty </w:t>
       </w:r>
       <m:oMath>
@@ -14135,7 +15064,15 @@
         </m:sSup>
       </m:oMath>
       <w:r>
-        <w:t xml:space="preserve"> tak bude spadat do intervalu omezeného hodnotami okolních buněk tak, aby uspořádání odpovídalo podmínkám axiomu.</w:t>
+        <w:t xml:space="preserve"> tak bude spadat do intervalu om</w:t>
+      </w:r>
+      <w:proofErr w:type="spellStart"/>
+      <w:r>
+        <w:t>ezeného</w:t>
+      </w:r>
+      <w:proofErr w:type="spellEnd"/>
+      <w:r>
+        <w:t xml:space="preserve"> hodnotami okolních buněk tak, aby uspořádání odpovídalo podmínkám axiomu.</w:t>
       </w:r>
     </w:p>
     <w:p>
@@ -15127,6 +16064,7 @@
     </w:p>
     <w:p>
       <w:r>
+        <w:lastRenderedPageBreak/>
         <w:t>Tyto hodnoty pro výše uvedené návrhové rozdělení implementují axiom dvojitého vyrušení</w:t>
       </w:r>
       <w:r>
@@ -15212,7 +16150,16 @@
         </m:sSup>
       </m:oMath>
       <w:r>
-        <w:t>, spočítáme pravděpodobnost jejího přijetí:</w:t>
+        <w:t>, spočítáme pravděpodobnost jejího přijetí</w:t>
+      </w:r>
+      <w:r>
+        <w:rPr>
+          <w:rStyle w:val="FootnoteReference"/>
+        </w:rPr>
+        <w:footnoteReference w:id="17"/>
+      </w:r>
+      <w:r>
+        <w:t>:</w:t>
       </w:r>
     </w:p>
     <w:p>
@@ -15759,8 +16706,19 @@
           <w:rPr>
             <w:rFonts w:ascii="Cambria Math" w:hAnsi="Cambria Math"/>
           </w:rPr>
-          <m:t>Unif</m:t>
+          <m:t>U</m:t>
         </m:r>
+        <w:proofErr w:type="spellStart"/>
+        <m:r>
+          <m:rPr>
+            <m:nor/>
+          </m:rPr>
+          <w:rPr>
+            <w:rFonts w:ascii="Cambria Math" w:hAnsi="Cambria Math"/>
+          </w:rPr>
+          <m:t>nif</m:t>
+        </m:r>
+        <w:proofErr w:type="spellEnd"/>
         <m:d>
           <m:dPr>
             <m:ctrlPr>
@@ -15780,6 +16738,9 @@
           </m:e>
         </m:d>
       </m:oMath>
+      <w:r>
+        <w:t xml:space="preserve"> </w:t>
+      </w:r>
       <w:r>
         <w:t>a zvolíme hodnotu nového vzorku:</w:t>
       </w:r>
@@ -16218,15 +17179,7 @@
     </w:p>
     <w:p>
       <w:r>
-        <w:t xml:space="preserve">Podpora takto popsaného modelu implikuje, že položka z &gt; položka y &gt; položka x, kde relace &gt; znamená „je lehčí </w:t>
-      </w:r>
-      <w:proofErr w:type="gramStart"/>
-      <w:r>
-        <w:t>než“  a skupina</w:t>
-      </w:r>
-      <w:proofErr w:type="gramEnd"/>
-      <w:r>
-        <w:t xml:space="preserve"> c &gt; skupina b &gt; skupina a, kde relace &gt; znamená „má více schopností než“. Protože „jednoduchost“ položky je množství schopnosti nutné pro její správní zodpovězení, členové množin </w:t>
+        <w:t xml:space="preserve">Podpora takto popsaného modelu implikuje, že položka z &gt; položka y &gt; položka x, kde relace &gt; znamená „je lehčí než“ a skupina c &gt; skupina b &gt; skupina a, kde relace &gt; znamená „má více schopností než“. Protože „jednoduchost“ položky je množství schopnosti nutné pro její správní zodpovězení, členové množin </w:t>
       </w:r>
       <w:r>
         <w:rPr>
@@ -16263,7 +17216,7 @@
         <w:rPr>
           <w:rStyle w:val="FootnoteReference"/>
         </w:rPr>
-        <w:footnoteReference w:id="17"/>
+        <w:footnoteReference w:id="18"/>
       </w:r>
       <w:r>
         <w:t xml:space="preserve">) a </w:t>
@@ -16319,6 +17272,7 @@
         <w:pStyle w:val="Heading1"/>
       </w:pPr>
       <w:r>
+        <w:lastRenderedPageBreak/>
         <w:t>Nejistota psychologického měření</w:t>
       </w:r>
     </w:p>
@@ -16338,7 +17292,7 @@
         <w:rPr>
           <w:rStyle w:val="FootnoteReference"/>
         </w:rPr>
-        <w:footnoteReference w:id="18"/>
+        <w:footnoteReference w:id="19"/>
       </w:r>
       <w:r>
         <w:t>:</w:t>
@@ -16412,7 +17366,6 @@
         <w:pStyle w:val="Heading2"/>
       </w:pPr>
       <w:r>
-        <w:lastRenderedPageBreak/>
         <w:t>Přístrojová nejistota</w:t>
       </w:r>
     </w:p>
@@ -16570,6 +17523,7 @@
         </w:numPr>
       </w:pPr>
       <w:r>
+        <w:lastRenderedPageBreak/>
         <w:t>Zvýšení znalostí o testu</w:t>
       </w:r>
     </w:p>
@@ -16667,14 +17621,11 @@
         <w:t>[TODO]</w:t>
       </w:r>
     </w:p>
-    <w:p/>
-    <w:p/>
     <w:p>
       <w:pPr>
         <w:pStyle w:val="Heading3"/>
       </w:pPr>
       <w:r>
-        <w:lastRenderedPageBreak/>
         <w:t>Využití počítačů</w:t>
       </w:r>
     </w:p>
@@ -16694,7 +17645,7 @@
         <w:rPr>
           <w:rStyle w:val="FootnoteReference"/>
         </w:rPr>
-        <w:footnoteReference w:id="19"/>
+        <w:footnoteReference w:id="20"/>
       </w:r>
       <w:r>
         <w:t xml:space="preserve"> –</w:t>
@@ -16849,6 +17800,7 @@
         <w:contextualSpacing/>
       </w:pPr>
       <w:r>
+        <w:lastRenderedPageBreak/>
         <w:t xml:space="preserve">Odlišnosti ovládání. Různá zařízení lze ovládat mnoha způsoby: klávesnicí, myší, touchpadem, nebo dotykovým displejem; každý vede ke kvalitativně odlišnému zpracovávání – jinak se vybírá odpověď myší a jinak dotykovým displejem, což může hrát roli především v testech měřících čas. Ani způsob ovládání tak nelze standardizovat napříč zařízeními. </w:t>
       </w:r>
     </w:p>
@@ -16988,253 +17940,250 @@
     </w:p>
     <w:p>
       <w:r>
+        <w:t>Třetí variantou je vypořádat se s rozdíly mezi zařízeními po technické stránce</w:t>
+      </w:r>
+      <w:r>
+        <w:t>, důkladnou standardizací</w:t>
+      </w:r>
+      <w:r>
+        <w:t xml:space="preserve">. Především by měl </w:t>
+      </w:r>
+      <w:r>
+        <w:t xml:space="preserve">být </w:t>
+      </w:r>
+      <w:r>
+        <w:t>v</w:t>
+      </w:r>
+      <w:r>
+        <w:t xml:space="preserve">yužíván princip transparentní </w:t>
+      </w:r>
+      <w:proofErr w:type="spellStart"/>
+      <w:r>
+        <w:t>imediace</w:t>
+      </w:r>
+      <w:proofErr w:type="spellEnd"/>
+      <w:r>
+        <w:t xml:space="preserve"> (viz </w:t>
+      </w:r>
+      <w:proofErr w:type="spellStart"/>
+      <w:r>
+        <w:t>Bolter</w:t>
+      </w:r>
+      <w:proofErr w:type="spellEnd"/>
+      <w:r>
+        <w:t xml:space="preserve"> &amp; </w:t>
+      </w:r>
+      <w:proofErr w:type="spellStart"/>
+      <w:r>
+        <w:t>Grusin</w:t>
+      </w:r>
+      <w:proofErr w:type="spellEnd"/>
+      <w:r>
+        <w:t xml:space="preserve">, 2005): práce s testem </w:t>
+      </w:r>
+      <w:r>
+        <w:t>musí</w:t>
+      </w:r>
+      <w:r>
+        <w:t xml:space="preserve"> být přirozená a bezprostřední, což klade velké nároky na UX</w:t>
+      </w:r>
+      <w:r>
+        <w:t xml:space="preserve">. </w:t>
+      </w:r>
+      <w:r>
+        <w:t xml:space="preserve">Inspiraci můžeme najít u tvůrců internetového obsahu (webových stránek, aplikací, apod.). </w:t>
+      </w:r>
+      <w:r>
+        <w:t>W</w:t>
+      </w:r>
+      <w:r>
+        <w:t>eb</w:t>
+      </w:r>
+      <w:r>
+        <w:t xml:space="preserve"> </w:t>
+      </w:r>
+      <w:r>
+        <w:t xml:space="preserve">developeři vcelku úspěšně řeší problém, jak se vyrovnat s různými vlastnostmi zařízení tak, aby jimi vytvářený obsah byl </w:t>
+      </w:r>
+      <w:r>
+        <w:t xml:space="preserve">stále </w:t>
+      </w:r>
+      <w:r>
+        <w:t>stejně použitelný</w:t>
+      </w:r>
+      <w:r>
+        <w:t xml:space="preserve">, pomocí </w:t>
+      </w:r>
+      <w:r>
+        <w:t xml:space="preserve">tzv. </w:t>
+      </w:r>
+      <w:proofErr w:type="spellStart"/>
+      <w:r>
+        <w:rPr>
+          <w:i/>
+        </w:rPr>
+        <w:t>responsive</w:t>
+      </w:r>
+      <w:proofErr w:type="spellEnd"/>
+      <w:r>
+        <w:rPr>
+          <w:i/>
+        </w:rPr>
+        <w:t xml:space="preserve"> design</w:t>
+      </w:r>
+      <w:r>
+        <w:t xml:space="preserve"> – rozvržení prvků obsahu se pružně přizpůsobuje použitému zařízení, přičemž tato změna není zcela jednoduchá a automatizovaná, ale spočívá v optimálním a adaptivním využití parametrů použitého zařízení (viz </w:t>
+      </w:r>
+      <w:proofErr w:type="spellStart"/>
+      <w:r>
+        <w:t>Marcotte</w:t>
+      </w:r>
+      <w:proofErr w:type="spellEnd"/>
+      <w:r>
+        <w:t>, 2010).</w:t>
+      </w:r>
+      <w:r>
+        <w:t xml:space="preserve"> Podobně je ř</w:t>
+      </w:r>
+      <w:r>
+        <w:t>ešitelný i problém s dostatečnou kompetencí uživatele testu</w:t>
+      </w:r>
+      <w:r>
+        <w:t xml:space="preserve"> – tu lze ověřit přidáním položek</w:t>
+      </w:r>
+      <w:r>
+        <w:t>, které by kontrolovaly respondentovy dovednosti s ovládáním používaného zařízení</w:t>
+      </w:r>
+      <w:r>
+        <w:t xml:space="preserve">. </w:t>
+      </w:r>
+      <w:r>
+        <w:t xml:space="preserve">V posledních letech se </w:t>
+      </w:r>
+      <w:r>
+        <w:t>navíc</w:t>
+      </w:r>
+      <w:r>
+        <w:t xml:space="preserve"> rozš</w:t>
+      </w:r>
+      <w:r>
+        <w:t>ířilo</w:t>
+      </w:r>
+      <w:r>
+        <w:t xml:space="preserve"> ovládání pomocí dotykových displejů, které je užitečné díky své intuitivnosti – je vhodné pro rychlou necvičenou interakci (</w:t>
+      </w:r>
+      <w:proofErr w:type="spellStart"/>
+      <w:r>
+        <w:t>Taveira</w:t>
+      </w:r>
+      <w:proofErr w:type="spellEnd"/>
+      <w:r>
+        <w:t xml:space="preserve"> &amp; </w:t>
+      </w:r>
+      <w:proofErr w:type="spellStart"/>
+      <w:r>
+        <w:t>Choi</w:t>
+      </w:r>
+      <w:proofErr w:type="spellEnd"/>
+      <w:r>
+        <w:t>, 2009), a tedy na jednoduchou manipulaci s prezentovaným podnětovým materiálem</w:t>
+      </w:r>
+      <w:r>
+        <w:t>.</w:t>
+      </w:r>
+    </w:p>
+    <w:p>
+      <w:r>
+        <w:t>[TODO: závěr]</w:t>
+      </w:r>
+    </w:p>
+    <w:p>
+      <w:pPr>
+        <w:pStyle w:val="Heading1"/>
+      </w:pPr>
+      <w:r>
+        <w:t>[Implikace]</w:t>
+      </w:r>
+    </w:p>
+    <w:p>
+      <w:r>
+        <w:t>[TODO: rozvést]</w:t>
+      </w:r>
+    </w:p>
+    <w:p>
+      <w:r>
+        <w:t>Jakým způsobem tedy vytvořit validní měření psychologických atributů</w:t>
+      </w:r>
+      <w:r>
+        <w:t xml:space="preserve"> tak, aby splnilo všechny náležitosti definice z minulé kapitoly</w:t>
+      </w:r>
+      <w:r>
+        <w:t>?</w:t>
+      </w:r>
+    </w:p>
+    <w:p>
+      <w:r>
+        <w:t xml:space="preserve">Psychologové a </w:t>
+      </w:r>
+      <w:proofErr w:type="spellStart"/>
+      <w:r>
+        <w:t>psychometrikové</w:t>
+      </w:r>
+      <w:proofErr w:type="spellEnd"/>
+      <w:r>
+        <w:t xml:space="preserve"> se historicky soustředili na kvantitativnost psychologických atributů; jak jsme si ukázali, toto téma není klíčové: pro měření není důležité, jakou má měřený atribut strukturu, ale zda je teoretický předpoklad určité struktury empiricky ověřený, tj. lze dokázat </w:t>
+      </w:r>
+      <w:proofErr w:type="spellStart"/>
+      <w:r>
+        <w:t>morfi</w:t>
+      </w:r>
+      <w:r>
+        <w:t>z</w:t>
+      </w:r>
+      <w:r>
+        <w:t>mus</w:t>
+      </w:r>
+      <w:proofErr w:type="spellEnd"/>
+      <w:r>
+        <w:t xml:space="preserve">. V posledních letech se pro tento účel rozvíjí řada </w:t>
+      </w:r>
+      <w:proofErr w:type="spellStart"/>
+      <w:r>
+        <w:t>Bayesovských</w:t>
+      </w:r>
+      <w:proofErr w:type="spellEnd"/>
+      <w:r>
+        <w:t xml:space="preserve"> metod pro testování pořadových axiomů.</w:t>
+      </w:r>
+    </w:p>
+    <w:p>
+      <w:r>
+        <w:t xml:space="preserve">Problém tedy není ve struktuře atributů, ale v atributech </w:t>
+      </w:r>
+      <w:r>
+        <w:t xml:space="preserve">samotných, přesněji v neexistenci dostatečně podrobných atributových teorií. Ty se samozřejmě rozvíjí pomalu, neboť je těžké je </w:t>
+      </w:r>
+      <w:r>
+        <w:rPr>
+          <w:i/>
+        </w:rPr>
+        <w:t>experimentálně</w:t>
+      </w:r>
+      <w:r>
+        <w:t xml:space="preserve"> ověřovat. V psychologickém měření je proto k</w:t>
+      </w:r>
+      <w:r>
+        <w:t xml:space="preserve">líčovým odhalování </w:t>
+      </w:r>
+      <w:r>
         <w:lastRenderedPageBreak/>
-        <w:t>Třetí variantou je vypořádat se s rozdíly mezi zařízeními po technické stránce</w:t>
-      </w:r>
-      <w:r>
-        <w:t>, důkladnou standardizací</w:t>
-      </w:r>
-      <w:r>
-        <w:t xml:space="preserve">. Především by měl </w:t>
-      </w:r>
-      <w:r>
-        <w:t xml:space="preserve">být </w:t>
-      </w:r>
-      <w:r>
-        <w:t>v</w:t>
-      </w:r>
-      <w:r>
-        <w:t xml:space="preserve">yužíván princip transparentní </w:t>
-      </w:r>
-      <w:proofErr w:type="spellStart"/>
-      <w:r>
-        <w:t>imediace</w:t>
-      </w:r>
-      <w:proofErr w:type="spellEnd"/>
-      <w:r>
-        <w:t xml:space="preserve"> (viz </w:t>
-      </w:r>
-      <w:proofErr w:type="spellStart"/>
-      <w:r>
-        <w:t>Bolter</w:t>
-      </w:r>
-      <w:proofErr w:type="spellEnd"/>
-      <w:r>
-        <w:t xml:space="preserve"> &amp; </w:t>
-      </w:r>
-      <w:proofErr w:type="spellStart"/>
-      <w:r>
-        <w:t>Grusin</w:t>
-      </w:r>
-      <w:proofErr w:type="spellEnd"/>
-      <w:r>
-        <w:t xml:space="preserve">, 2005): práce s testem </w:t>
-      </w:r>
-      <w:r>
-        <w:t>musí</w:t>
-      </w:r>
-      <w:r>
-        <w:t xml:space="preserve"> být přirozená a bezprostřední, což klade velké nároky na UX</w:t>
-      </w:r>
-      <w:r>
-        <w:t xml:space="preserve">. </w:t>
-      </w:r>
-      <w:r>
-        <w:t xml:space="preserve">Inspiraci můžeme najít u tvůrců internetového obsahu (webových stránek, aplikací, apod.). </w:t>
-      </w:r>
-      <w:r>
-        <w:t>W</w:t>
-      </w:r>
-      <w:r>
-        <w:t>eb</w:t>
-      </w:r>
-      <w:r>
-        <w:t xml:space="preserve"> </w:t>
-      </w:r>
-      <w:r>
-        <w:t xml:space="preserve">developeři vcelku úspěšně řeší problém, jak se vyrovnat s různými vlastnostmi zařízení tak, aby jimi vytvářený obsah byl </w:t>
-      </w:r>
-      <w:r>
-        <w:t xml:space="preserve">stále </w:t>
-      </w:r>
-      <w:r>
-        <w:t>stejně použitelný</w:t>
-      </w:r>
-      <w:r>
-        <w:t xml:space="preserve">, pomocí </w:t>
-      </w:r>
-      <w:r>
-        <w:t xml:space="preserve">tzv. </w:t>
-      </w:r>
-      <w:proofErr w:type="spellStart"/>
-      <w:r>
-        <w:rPr>
-          <w:i/>
-        </w:rPr>
-        <w:t>responsive</w:t>
-      </w:r>
-      <w:proofErr w:type="spellEnd"/>
-      <w:r>
-        <w:rPr>
-          <w:i/>
-        </w:rPr>
-        <w:t xml:space="preserve"> design</w:t>
-      </w:r>
-      <w:r>
-        <w:t xml:space="preserve"> – rozvržení prvků obsahu se pružně přizpůsobuje použitému zařízení, přičemž tato změna není zcela jednoduchá a automatizovaná, ale spočívá v optimálním a adaptivním využití parametrů použitého zařízení (viz </w:t>
-      </w:r>
-      <w:proofErr w:type="spellStart"/>
-      <w:r>
-        <w:t>Marcotte</w:t>
-      </w:r>
-      <w:proofErr w:type="spellEnd"/>
-      <w:r>
-        <w:t>, 2010).</w:t>
-      </w:r>
-      <w:r>
-        <w:t xml:space="preserve"> Podobně je ř</w:t>
-      </w:r>
-      <w:r>
-        <w:t>ešitelný i problém s dostatečnou kompetencí uživatele testu</w:t>
-      </w:r>
-      <w:r>
-        <w:t xml:space="preserve"> – tu lze ověřit přidáním položek</w:t>
-      </w:r>
-      <w:r>
-        <w:t>, které by kontrolovaly respondentovy dovednosti s ovládáním používaného zařízení</w:t>
-      </w:r>
-      <w:r>
-        <w:t xml:space="preserve">. </w:t>
-      </w:r>
-      <w:r>
-        <w:t xml:space="preserve">V posledních letech se </w:t>
-      </w:r>
-      <w:r>
-        <w:t>navíc</w:t>
-      </w:r>
-      <w:r>
-        <w:t xml:space="preserve"> rozš</w:t>
-      </w:r>
-      <w:r>
-        <w:t>ířilo</w:t>
-      </w:r>
-      <w:r>
-        <w:t xml:space="preserve"> ovládání pomocí dotykových displejů, které je užitečné díky své intuitivnosti – je vhodné pro rychlou necvičenou interakci (</w:t>
-      </w:r>
-      <w:proofErr w:type="spellStart"/>
-      <w:r>
-        <w:t>Taveira</w:t>
-      </w:r>
-      <w:proofErr w:type="spellEnd"/>
-      <w:r>
-        <w:t xml:space="preserve"> &amp; </w:t>
-      </w:r>
-      <w:proofErr w:type="spellStart"/>
-      <w:r>
-        <w:t>Choi</w:t>
-      </w:r>
-      <w:proofErr w:type="spellEnd"/>
-      <w:r>
-        <w:t>, 2009), a tedy na jednoduchou manipulaci s prezentovaným podnětovým materiálem</w:t>
-      </w:r>
-      <w:r>
-        <w:t>.</w:t>
-      </w:r>
-    </w:p>
-    <w:p>
-      <w:r>
-        <w:t>[TODO: závěr]</w:t>
-      </w:r>
-    </w:p>
-    <w:p>
-      <w:pPr>
-        <w:pStyle w:val="Heading1"/>
-      </w:pPr>
-      <w:r>
-        <w:t>[Implikace]</w:t>
-      </w:r>
-    </w:p>
-    <w:p>
-      <w:r>
-        <w:t>[TODO: rozvést]</w:t>
-      </w:r>
-    </w:p>
-    <w:p>
-      <w:r>
-        <w:t>Jakým způsobem tedy vytvořit validní měření psychologických atributů</w:t>
-      </w:r>
-      <w:r>
-        <w:t xml:space="preserve"> tak, aby splnilo všechny náležitosti definice z minulé kapitoly</w:t>
-      </w:r>
-      <w:r>
-        <w:t>?</w:t>
-      </w:r>
-    </w:p>
-    <w:p>
-      <w:r>
-        <w:t xml:space="preserve">Psychologové a </w:t>
-      </w:r>
-      <w:proofErr w:type="spellStart"/>
-      <w:r>
-        <w:t>psychometrikové</w:t>
-      </w:r>
-      <w:proofErr w:type="spellEnd"/>
-      <w:r>
-        <w:t xml:space="preserve"> se historicky soustředili na kvantitativnost psychologických atributů; jak jsme si ukázali, toto téma není klíčové: pro měření není důležité, jakou má měřený atribut strukturu, ale zda je teoretický předpoklad určité struktury empiricky ověřený, tj. lze dokázat </w:t>
-      </w:r>
-      <w:proofErr w:type="spellStart"/>
-      <w:r>
-        <w:t>morfi</w:t>
-      </w:r>
-      <w:r>
-        <w:t>z</w:t>
-      </w:r>
-      <w:r>
-        <w:t>mus</w:t>
-      </w:r>
-      <w:proofErr w:type="spellEnd"/>
-      <w:r>
-        <w:t xml:space="preserve">. V posledních letech se pro tento účel rozvíjí řada </w:t>
-      </w:r>
-      <w:proofErr w:type="spellStart"/>
-      <w:r>
-        <w:t>Bayesovských</w:t>
-      </w:r>
-      <w:proofErr w:type="spellEnd"/>
-      <w:r>
-        <w:t xml:space="preserve"> metod pro testování pořadových axiomů.</w:t>
-      </w:r>
-    </w:p>
-    <w:p>
-      <w:r>
-        <w:t xml:space="preserve">Problém tedy není ve struktuře atributů, ale v atributech </w:t>
-      </w:r>
-      <w:r>
-        <w:t xml:space="preserve">samotných, přesněji v neexistenci dostatečně podrobných atributových teorií. Ty se samozřejmě rozvíjí pomalu, neboť je těžké je </w:t>
-      </w:r>
-      <w:r>
-        <w:rPr>
-          <w:i/>
-        </w:rPr>
-        <w:t>experimentálně</w:t>
-      </w:r>
-      <w:r>
-        <w:t xml:space="preserve"> ověřovat. V psychologickém měření je proto k</w:t>
-      </w:r>
-      <w:r>
-        <w:t>líčovým odhalování psychologických procesů; jak jsme si ukázali, běžné IRT modely nejsou pro testování vnitrosubjektové kauzality vhodné.</w:t>
+        <w:t>psychologických procesů; jak jsme si ukázali, běžné IRT modely nejsou pro testování vnitrosubjektové kauzality vhodné.</w:t>
       </w:r>
       <w:r>
         <w:t xml:space="preserve"> Při „běžném“ experimentu manipulujeme se nezávislou proměnnou a sledujeme, jaký to má vliv na proměnnou závislou ([45]). </w:t>
       </w:r>
       <w:r>
-        <w:t>Psychologickým atributem však většinou manipulovat n</w:t>
-      </w:r>
-      <w:r>
-        <w:t xml:space="preserve">emůžeme; nelze zvýšit či snížit inteligence člověka, či ovlivnit efektivitu jeho pracovní paměti. </w:t>
-      </w:r>
-      <w:r>
-        <w:t xml:space="preserve">Vědecký pokrok je samozřejmě možný i bez experimentů, astronomie i teorie evoluce se bez nich obešly. [47] To ale vyžaduje rigoróznost na mnohem vyšší úrovni, než jaké jsou – zdá se – psychologové schopni, jak – mimo jiné – ukazuje nedávná „kauza“ s </w:t>
+        <w:t xml:space="preserve">Psychologickým atributem však většinou manipulovat nemůžeme; nelze zvýšit či snížit inteligence člověka, či ovlivnit efektivitu jeho pracovní paměti. Vědecký pokrok je samozřejmě možný i bez experimentů, astronomie i teorie evoluce se bez nich obešly. [47] To ale vyžaduje rigoróznost na mnohem vyšší úrovni, než jaké jsou – zdá se – psychologové schopni, jak – mimo jiné – ukazuje nedávná „kauza“ s </w:t>
       </w:r>
       <w:proofErr w:type="spellStart"/>
       <w:r>
@@ -17305,11 +18254,7 @@
         <w:t xml:space="preserve">určitá </w:t>
       </w:r>
       <w:r>
-        <w:t xml:space="preserve">položka vytvořena, tj. na čem závisí její parametry, což </w:t>
-      </w:r>
-      <w:r>
-        <w:lastRenderedPageBreak/>
-        <w:t>umožňuje lépe zkoumat kauzalitu a tudíž validitu ([108]). Máme tak možnost systematicky variovat obtížnost položek</w:t>
+        <w:t>položka vytvořena, tj. na čem závisí její parametry, což umožňuje lépe zkoumat kauzalitu a tudíž validitu ([108]). Máme tak možnost systematicky variovat obtížnost položek</w:t>
       </w:r>
     </w:p>
     <w:p>
@@ -17372,7 +18317,7 @@
       </w:r>
     </w:p>
   </w:comment>
-  <w:comment w:id="1" w:author="Jakub Mazanec" w:date="2016-09-11T22:31:00Z" w:initials="JM">
+  <w:comment w:id="2" w:author="Jakub Mazanec" w:date="2016-09-11T22:31:00Z" w:initials="JM">
     <w:p>
       <w:r>
         <w:rPr>
@@ -17785,15 +18730,23 @@
         <w:footnoteRef/>
       </w:r>
       <w:r>
-        <w:t xml:space="preserve"> Viz. </w:t>
-      </w:r>
-      <w:proofErr w:type="gramStart"/>
-      <w:r>
-        <w:t>kapitolu</w:t>
-      </w:r>
-      <w:proofErr w:type="gramEnd"/>
-      <w:r>
-        <w:t xml:space="preserve"> X.</w:t>
+        <w:t xml:space="preserve"> V praxi samozřejmě používáme log-</w:t>
+      </w:r>
+      <w:proofErr w:type="spellStart"/>
+      <w:r>
+        <w:t>likelihood</w:t>
+      </w:r>
+      <w:proofErr w:type="spellEnd"/>
+      <w:r>
+        <w:t xml:space="preserve">, kvůli lepším výpočetním charakteristikám; použití </w:t>
+      </w:r>
+      <w:proofErr w:type="spellStart"/>
+      <w:r>
+        <w:t>likelihood</w:t>
+      </w:r>
+      <w:proofErr w:type="spellEnd"/>
+      <w:r>
+        <w:t xml:space="preserve"> vede k součinům mnoha hodnot menších než jedna, a brzy bychom narazili na omezenou přesnost reprezentace takových čísel.</w:t>
       </w:r>
     </w:p>
   </w:footnote>
@@ -17809,11 +18762,35 @@
         <w:footnoteRef/>
       </w:r>
       <w:r>
-        <w:t xml:space="preserve"> Viz kapitolu X.</w:t>
+        <w:t xml:space="preserve"> Viz. </w:t>
+      </w:r>
+      <w:proofErr w:type="gramStart"/>
+      <w:r>
+        <w:t>kapitolu</w:t>
+      </w:r>
+      <w:proofErr w:type="gramEnd"/>
+      <w:r>
+        <w:t xml:space="preserve"> X.</w:t>
       </w:r>
     </w:p>
   </w:footnote>
   <w:footnote w:id="19">
+    <w:p>
+      <w:pPr>
+        <w:pStyle w:val="FootnoteText"/>
+      </w:pPr>
+      <w:r>
+        <w:rPr>
+          <w:rStyle w:val="FootnoteReference"/>
+        </w:rPr>
+        <w:footnoteRef/>
+      </w:r>
+      <w:r>
+        <w:t xml:space="preserve"> Viz kapitolu X.</w:t>
+      </w:r>
+    </w:p>
+  </w:footnote>
+  <w:footnote w:id="20">
     <w:p>
       <w:pPr>
         <w:pStyle w:val="FootnoteText"/>
@@ -23847,6 +24824,7 @@
   <w:style w:type="character" w:default="1" w:styleId="DefaultParagraphFont">
     <w:name w:val="Default Paragraph Font"/>
     <w:uiPriority w:val="1"/>
+    <w:semiHidden/>
     <w:unhideWhenUsed/>
   </w:style>
   <w:style w:type="table" w:default="1" w:styleId="TableNormal">
@@ -24740,7 +25718,7 @@
 </file>
 
 <file path=customXml/itemProps1.xml><?xml version="1.0" encoding="utf-8"?>
-<ds:datastoreItem xmlns:ds="http://schemas.openxmlformats.org/officeDocument/2006/customXml" ds:itemID="{031B38FC-DDA9-4BDE-845C-466AD4EA5E24}">
+<ds:datastoreItem xmlns:ds="http://schemas.openxmlformats.org/officeDocument/2006/customXml" ds:itemID="{A21026F2-8CCA-4F8E-A345-2DA43C22BADC}">
   <ds:schemaRefs>
     <ds:schemaRef ds:uri="http://schemas.openxmlformats.org/officeDocument/2006/bibliography"/>
   </ds:schemaRefs>

</xml_diff>